<commit_message>
Update Docx Template (fix #423)
Include Page Number
</commit_message>
<xml_diff>
--- a/static/doc_export/template.docx
+++ b/static/doc_export/template.docx
@@ -2,11 +2,14 @@
 <file path=word/document.xml><?xml version="1.0" encoding="utf-8"?>
 <w:document xmlns:wpc="http://schemas.microsoft.com/office/word/2010/wordprocessingCanvas" xmlns:mc="http://schemas.openxmlformats.org/markup-compatibility/2006" xmlns:o="urn:schemas-microsoft-com:office:office" xmlns:r="http://schemas.openxmlformats.org/officeDocument/2006/relationships" xmlns:m="http://schemas.openxmlformats.org/officeDocument/2006/math" xmlns:v="urn:schemas-microsoft-com:vml" xmlns:wp14="http://schemas.microsoft.com/office/word/2010/wordprocessingDrawing" xmlns:wp="http://schemas.openxmlformats.org/drawingml/2006/wordprocessingDrawing" xmlns:w10="urn:schemas-microsoft-com:office:word" xmlns:w="http://schemas.openxmlformats.org/wordprocessingml/2006/main" xmlns:w14="http://schemas.microsoft.com/office/word/2010/wordml" xmlns:w15="http://schemas.microsoft.com/office/word/2012/wordml" xmlns:wpg="http://schemas.microsoft.com/office/word/2010/wordprocessingGroup" xmlns:wpi="http://schemas.microsoft.com/office/word/2010/wordprocessingInk" xmlns:wne="http://schemas.microsoft.com/office/word/2006/wordml" xmlns:wps="http://schemas.microsoft.com/office/word/2010/wordprocessingShape" mc:Ignorable="w14 w15 wp14">
   <w:body>
-    <w:p>
-      <w:bookmarkStart w:id="0" w:name="_GoBack"/>
-      <w:bookmarkEnd w:id="0"/>
-    </w:p>
+    <w:p/>
     <w:sectPr>
+      <w:headerReference w:type="even" r:id="rId8"/>
+      <w:headerReference w:type="default" r:id="rId9"/>
+      <w:footerReference w:type="even" r:id="rId10"/>
+      <w:footerReference w:type="default" r:id="rId11"/>
+      <w:headerReference w:type="first" r:id="rId12"/>
+      <w:footerReference w:type="first" r:id="rId13"/>
       <w:pgSz w:w="12240" w:h="15840"/>
       <w:pgMar w:top="1440" w:right="1440" w:bottom="1440" w:left="1440" w:header="0" w:footer="0" w:gutter="0"/>
       <w:cols w:space="720"/>
@@ -15,6 +18,161 @@
     </w:sectPr>
   </w:body>
 </w:document>
+</file>
+
+<file path=word/endnotes.xml><?xml version="1.0" encoding="utf-8"?>
+<w:endnotes xmlns:wpc="http://schemas.microsoft.com/office/word/2010/wordprocessingCanvas" xmlns:mc="http://schemas.openxmlformats.org/markup-compatibility/2006" xmlns:o="urn:schemas-microsoft-com:office:office" xmlns:r="http://schemas.openxmlformats.org/officeDocument/2006/relationships" xmlns:m="http://schemas.openxmlformats.org/officeDocument/2006/math" xmlns:v="urn:schemas-microsoft-com:vml" xmlns:wp14="http://schemas.microsoft.com/office/word/2010/wordprocessingDrawing" xmlns:wp="http://schemas.openxmlformats.org/drawingml/2006/wordprocessingDrawing" xmlns:w10="urn:schemas-microsoft-com:office:word" xmlns:w="http://schemas.openxmlformats.org/wordprocessingml/2006/main" xmlns:w14="http://schemas.microsoft.com/office/word/2010/wordml" xmlns:w15="http://schemas.microsoft.com/office/word/2012/wordml" xmlns:wpg="http://schemas.microsoft.com/office/word/2010/wordprocessingGroup" xmlns:wpi="http://schemas.microsoft.com/office/word/2010/wordprocessingInk" xmlns:wne="http://schemas.microsoft.com/office/word/2006/wordml" xmlns:wps="http://schemas.microsoft.com/office/word/2010/wordprocessingShape" mc:Ignorable="w14 w15 wp14">
+  <w:endnote w:type="separator" w:id="-1">
+    <w:p>
+      <w:pPr>
+        <w:spacing w:line="240" w:lineRule="auto"/>
+      </w:pPr>
+      <w:r>
+        <w:separator/>
+      </w:r>
+    </w:p>
+  </w:endnote>
+  <w:endnote w:type="continuationSeparator" w:id="0">
+    <w:p>
+      <w:pPr>
+        <w:spacing w:line="240" w:lineRule="auto"/>
+      </w:pPr>
+      <w:r>
+        <w:continuationSeparator/>
+      </w:r>
+    </w:p>
+  </w:endnote>
+</w:endnotes>
+</file>
+
+<file path=word/footer1.xml><?xml version="1.0" encoding="utf-8"?>
+<w:ftr xmlns:wpc="http://schemas.microsoft.com/office/word/2010/wordprocessingCanvas" xmlns:mc="http://schemas.openxmlformats.org/markup-compatibility/2006" xmlns:o="urn:schemas-microsoft-com:office:office" xmlns:r="http://schemas.openxmlformats.org/officeDocument/2006/relationships" xmlns:m="http://schemas.openxmlformats.org/officeDocument/2006/math" xmlns:v="urn:schemas-microsoft-com:vml" xmlns:wp14="http://schemas.microsoft.com/office/word/2010/wordprocessingDrawing" xmlns:wp="http://schemas.openxmlformats.org/drawingml/2006/wordprocessingDrawing" xmlns:w10="urn:schemas-microsoft-com:office:word" xmlns:w="http://schemas.openxmlformats.org/wordprocessingml/2006/main" xmlns:w14="http://schemas.microsoft.com/office/word/2010/wordml" xmlns:w15="http://schemas.microsoft.com/office/word/2012/wordml" xmlns:wpg="http://schemas.microsoft.com/office/word/2010/wordprocessingGroup" xmlns:wpi="http://schemas.microsoft.com/office/word/2010/wordprocessingInk" xmlns:wne="http://schemas.microsoft.com/office/word/2006/wordml" xmlns:wps="http://schemas.microsoft.com/office/word/2010/wordprocessingShape" mc:Ignorable="w14 w15 wp14">
+  <w:p>
+    <w:pPr>
+      <w:pStyle w:val="Footer"/>
+    </w:pPr>
+  </w:p>
+</w:ftr>
+</file>
+
+<file path=word/footer2.xml><?xml version="1.0" encoding="utf-8"?>
+<w:ftr xmlns:wpc="http://schemas.microsoft.com/office/word/2010/wordprocessingCanvas" xmlns:mc="http://schemas.openxmlformats.org/markup-compatibility/2006" xmlns:o="urn:schemas-microsoft-com:office:office" xmlns:r="http://schemas.openxmlformats.org/officeDocument/2006/relationships" xmlns:m="http://schemas.openxmlformats.org/officeDocument/2006/math" xmlns:v="urn:schemas-microsoft-com:vml" xmlns:wp14="http://schemas.microsoft.com/office/word/2010/wordprocessingDrawing" xmlns:wp="http://schemas.openxmlformats.org/drawingml/2006/wordprocessingDrawing" xmlns:w10="urn:schemas-microsoft-com:office:word" xmlns:w="http://schemas.openxmlformats.org/wordprocessingml/2006/main" xmlns:w14="http://schemas.microsoft.com/office/word/2010/wordml" xmlns:w15="http://schemas.microsoft.com/office/word/2012/wordml" xmlns:wpg="http://schemas.microsoft.com/office/word/2010/wordprocessingGroup" xmlns:wpi="http://schemas.microsoft.com/office/word/2010/wordprocessingInk" xmlns:wne="http://schemas.microsoft.com/office/word/2006/wordml" xmlns:wps="http://schemas.microsoft.com/office/word/2010/wordprocessingShape" mc:Ignorable="w14 w15 wp14">
+  <w:sdt>
+    <w:sdtPr>
+      <w:id w:val="1590897242"/>
+      <w:docPartObj>
+        <w:docPartGallery w:val="Page Numbers (Bottom of Page)"/>
+        <w:docPartUnique/>
+      </w:docPartObj>
+    </w:sdtPr>
+    <w:sdtEndPr>
+      <w:rPr>
+        <w:noProof/>
+      </w:rPr>
+    </w:sdtEndPr>
+    <w:sdtContent>
+      <w:bookmarkStart w:id="0" w:name="_GoBack" w:displacedByCustomXml="prev"/>
+      <w:bookmarkEnd w:id="0" w:displacedByCustomXml="prev"/>
+      <w:p>
+        <w:pPr>
+          <w:pStyle w:val="Footer"/>
+          <w:jc w:val="right"/>
+        </w:pPr>
+        <w:r>
+          <w:fldChar w:fldCharType="begin"/>
+        </w:r>
+        <w:r>
+          <w:instrText xml:space="preserve"> PAGE   \* MERGEFORMAT </w:instrText>
+        </w:r>
+        <w:r>
+          <w:fldChar w:fldCharType="separate"/>
+        </w:r>
+        <w:r>
+          <w:rPr>
+            <w:noProof/>
+          </w:rPr>
+          <w:t>1</w:t>
+        </w:r>
+        <w:r>
+          <w:rPr>
+            <w:noProof/>
+          </w:rPr>
+          <w:fldChar w:fldCharType="end"/>
+        </w:r>
+      </w:p>
+    </w:sdtContent>
+  </w:sdt>
+  <w:p>
+    <w:pPr>
+      <w:pStyle w:val="Footer"/>
+    </w:pPr>
+  </w:p>
+</w:ftr>
+</file>
+
+<file path=word/footer3.xml><?xml version="1.0" encoding="utf-8"?>
+<w:ftr xmlns:wpc="http://schemas.microsoft.com/office/word/2010/wordprocessingCanvas" xmlns:mc="http://schemas.openxmlformats.org/markup-compatibility/2006" xmlns:o="urn:schemas-microsoft-com:office:office" xmlns:r="http://schemas.openxmlformats.org/officeDocument/2006/relationships" xmlns:m="http://schemas.openxmlformats.org/officeDocument/2006/math" xmlns:v="urn:schemas-microsoft-com:vml" xmlns:wp14="http://schemas.microsoft.com/office/word/2010/wordprocessingDrawing" xmlns:wp="http://schemas.openxmlformats.org/drawingml/2006/wordprocessingDrawing" xmlns:w10="urn:schemas-microsoft-com:office:word" xmlns:w="http://schemas.openxmlformats.org/wordprocessingml/2006/main" xmlns:w14="http://schemas.microsoft.com/office/word/2010/wordml" xmlns:w15="http://schemas.microsoft.com/office/word/2012/wordml" xmlns:wpg="http://schemas.microsoft.com/office/word/2010/wordprocessingGroup" xmlns:wpi="http://schemas.microsoft.com/office/word/2010/wordprocessingInk" xmlns:wne="http://schemas.microsoft.com/office/word/2006/wordml" xmlns:wps="http://schemas.microsoft.com/office/word/2010/wordprocessingShape" mc:Ignorable="w14 w15 wp14">
+  <w:p>
+    <w:pPr>
+      <w:pStyle w:val="Footer"/>
+    </w:pPr>
+  </w:p>
+</w:ftr>
+</file>
+
+<file path=word/footnotes.xml><?xml version="1.0" encoding="utf-8"?>
+<w:footnotes xmlns:wpc="http://schemas.microsoft.com/office/word/2010/wordprocessingCanvas" xmlns:mc="http://schemas.openxmlformats.org/markup-compatibility/2006" xmlns:o="urn:schemas-microsoft-com:office:office" xmlns:r="http://schemas.openxmlformats.org/officeDocument/2006/relationships" xmlns:m="http://schemas.openxmlformats.org/officeDocument/2006/math" xmlns:v="urn:schemas-microsoft-com:vml" xmlns:wp14="http://schemas.microsoft.com/office/word/2010/wordprocessingDrawing" xmlns:wp="http://schemas.openxmlformats.org/drawingml/2006/wordprocessingDrawing" xmlns:w10="urn:schemas-microsoft-com:office:word" xmlns:w="http://schemas.openxmlformats.org/wordprocessingml/2006/main" xmlns:w14="http://schemas.microsoft.com/office/word/2010/wordml" xmlns:w15="http://schemas.microsoft.com/office/word/2012/wordml" xmlns:wpg="http://schemas.microsoft.com/office/word/2010/wordprocessingGroup" xmlns:wpi="http://schemas.microsoft.com/office/word/2010/wordprocessingInk" xmlns:wne="http://schemas.microsoft.com/office/word/2006/wordml" xmlns:wps="http://schemas.microsoft.com/office/word/2010/wordprocessingShape" mc:Ignorable="w14 w15 wp14">
+  <w:footnote w:type="separator" w:id="-1">
+    <w:p>
+      <w:pPr>
+        <w:spacing w:line="240" w:lineRule="auto"/>
+      </w:pPr>
+      <w:r>
+        <w:separator/>
+      </w:r>
+    </w:p>
+  </w:footnote>
+  <w:footnote w:type="continuationSeparator" w:id="0">
+    <w:p>
+      <w:pPr>
+        <w:spacing w:line="240" w:lineRule="auto"/>
+      </w:pPr>
+      <w:r>
+        <w:continuationSeparator/>
+      </w:r>
+    </w:p>
+  </w:footnote>
+</w:footnotes>
+</file>
+
+<file path=word/header1.xml><?xml version="1.0" encoding="utf-8"?>
+<w:hdr xmlns:wpc="http://schemas.microsoft.com/office/word/2010/wordprocessingCanvas" xmlns:mc="http://schemas.openxmlformats.org/markup-compatibility/2006" xmlns:o="urn:schemas-microsoft-com:office:office" xmlns:r="http://schemas.openxmlformats.org/officeDocument/2006/relationships" xmlns:m="http://schemas.openxmlformats.org/officeDocument/2006/math" xmlns:v="urn:schemas-microsoft-com:vml" xmlns:wp14="http://schemas.microsoft.com/office/word/2010/wordprocessingDrawing" xmlns:wp="http://schemas.openxmlformats.org/drawingml/2006/wordprocessingDrawing" xmlns:w10="urn:schemas-microsoft-com:office:word" xmlns:w="http://schemas.openxmlformats.org/wordprocessingml/2006/main" xmlns:w14="http://schemas.microsoft.com/office/word/2010/wordml" xmlns:w15="http://schemas.microsoft.com/office/word/2012/wordml" xmlns:wpg="http://schemas.microsoft.com/office/word/2010/wordprocessingGroup" xmlns:wpi="http://schemas.microsoft.com/office/word/2010/wordprocessingInk" xmlns:wne="http://schemas.microsoft.com/office/word/2006/wordml" xmlns:wps="http://schemas.microsoft.com/office/word/2010/wordprocessingShape" mc:Ignorable="w14 w15 wp14">
+  <w:p>
+    <w:pPr>
+      <w:pStyle w:val="Header"/>
+    </w:pPr>
+  </w:p>
+</w:hdr>
+</file>
+
+<file path=word/header2.xml><?xml version="1.0" encoding="utf-8"?>
+<w:hdr xmlns:wpc="http://schemas.microsoft.com/office/word/2010/wordprocessingCanvas" xmlns:mc="http://schemas.openxmlformats.org/markup-compatibility/2006" xmlns:o="urn:schemas-microsoft-com:office:office" xmlns:r="http://schemas.openxmlformats.org/officeDocument/2006/relationships" xmlns:m="http://schemas.openxmlformats.org/officeDocument/2006/math" xmlns:v="urn:schemas-microsoft-com:vml" xmlns:wp14="http://schemas.microsoft.com/office/word/2010/wordprocessingDrawing" xmlns:wp="http://schemas.openxmlformats.org/drawingml/2006/wordprocessingDrawing" xmlns:w10="urn:schemas-microsoft-com:office:word" xmlns:w="http://schemas.openxmlformats.org/wordprocessingml/2006/main" xmlns:w14="http://schemas.microsoft.com/office/word/2010/wordml" xmlns:w15="http://schemas.microsoft.com/office/word/2012/wordml" xmlns:wpg="http://schemas.microsoft.com/office/word/2010/wordprocessingGroup" xmlns:wpi="http://schemas.microsoft.com/office/word/2010/wordprocessingInk" xmlns:wne="http://schemas.microsoft.com/office/word/2006/wordml" xmlns:wps="http://schemas.microsoft.com/office/word/2010/wordprocessingShape" mc:Ignorable="w14 w15 wp14">
+  <w:p>
+    <w:pPr>
+      <w:pStyle w:val="Header"/>
+    </w:pPr>
+  </w:p>
+</w:hdr>
+</file>
+
+<file path=word/header3.xml><?xml version="1.0" encoding="utf-8"?>
+<w:hdr xmlns:wpc="http://schemas.microsoft.com/office/word/2010/wordprocessingCanvas" xmlns:mc="http://schemas.openxmlformats.org/markup-compatibility/2006" xmlns:o="urn:schemas-microsoft-com:office:office" xmlns:r="http://schemas.openxmlformats.org/officeDocument/2006/relationships" xmlns:m="http://schemas.openxmlformats.org/officeDocument/2006/math" xmlns:v="urn:schemas-microsoft-com:vml" xmlns:wp14="http://schemas.microsoft.com/office/word/2010/wordprocessingDrawing" xmlns:wp="http://schemas.openxmlformats.org/drawingml/2006/wordprocessingDrawing" xmlns:w10="urn:schemas-microsoft-com:office:word" xmlns:w="http://schemas.openxmlformats.org/wordprocessingml/2006/main" xmlns:w14="http://schemas.microsoft.com/office/word/2010/wordml" xmlns:w15="http://schemas.microsoft.com/office/word/2012/wordml" xmlns:wpg="http://schemas.microsoft.com/office/word/2010/wordprocessingGroup" xmlns:wpi="http://schemas.microsoft.com/office/word/2010/wordprocessingInk" xmlns:wne="http://schemas.microsoft.com/office/word/2006/wordml" xmlns:wps="http://schemas.microsoft.com/office/word/2010/wordprocessingShape" mc:Ignorable="w14 w15 wp14">
+  <w:p>
+    <w:pPr>
+      <w:pStyle w:val="Header"/>
+    </w:pPr>
+  </w:p>
+</w:hdr>
 </file>
 
 <file path=word/numbering.xml><?xml version="1.0" encoding="utf-8"?>
@@ -11942,6 +12100,56 @@
       </w:tcPr>
     </w:tblStylePr>
   </w:style>
+  <w:style w:type="paragraph" w:styleId="Header">
+    <w:name w:val="header"/>
+    <w:basedOn w:val="Normal"/>
+    <w:link w:val="HeaderChar"/>
+    <w:uiPriority w:val="99"/>
+    <w:unhideWhenUsed/>
+    <w:rsid w:val="003F2F98"/>
+    <w:pPr>
+      <w:tabs>
+        <w:tab w:val="center" w:pos="4680"/>
+        <w:tab w:val="right" w:pos="9360"/>
+      </w:tabs>
+      <w:spacing w:line="240" w:lineRule="auto"/>
+    </w:pPr>
+  </w:style>
+  <w:style w:type="character" w:customStyle="1" w:styleId="HeaderChar">
+    <w:name w:val="Header Char"/>
+    <w:basedOn w:val="DefaultParagraphFont"/>
+    <w:link w:val="Header"/>
+    <w:uiPriority w:val="99"/>
+    <w:rsid w:val="003F2F98"/>
+    <w:rPr>
+      <w:rFonts w:ascii="Arial" w:hAnsi="Arial" w:cs="Arial"/>
+    </w:rPr>
+  </w:style>
+  <w:style w:type="paragraph" w:styleId="Footer">
+    <w:name w:val="footer"/>
+    <w:basedOn w:val="Normal"/>
+    <w:link w:val="FooterChar"/>
+    <w:uiPriority w:val="99"/>
+    <w:unhideWhenUsed/>
+    <w:rsid w:val="003F2F98"/>
+    <w:pPr>
+      <w:tabs>
+        <w:tab w:val="center" w:pos="4680"/>
+        <w:tab w:val="right" w:pos="9360"/>
+      </w:tabs>
+      <w:spacing w:line="240" w:lineRule="auto"/>
+    </w:pPr>
+  </w:style>
+  <w:style w:type="character" w:customStyle="1" w:styleId="FooterChar">
+    <w:name w:val="Footer Char"/>
+    <w:basedOn w:val="DefaultParagraphFont"/>
+    <w:link w:val="Footer"/>
+    <w:uiPriority w:val="99"/>
+    <w:rsid w:val="003F2F98"/>
+    <w:rPr>
+      <w:rFonts w:ascii="Arial" w:hAnsi="Arial" w:cs="Arial"/>
+    </w:rPr>
+  </w:style>
 </w:styles>
 </file>
 
@@ -12270,7 +12478,7 @@
 </file>
 
 <file path=customXml/itemProps1.xml><?xml version="1.0" encoding="utf-8"?>
-<ds:datastoreItem xmlns:ds="http://schemas.openxmlformats.org/officeDocument/2006/customXml" ds:itemID="{DF7F1370-4704-4EE8-9176-0D53ECECAA22}">
+<ds:datastoreItem xmlns:ds="http://schemas.openxmlformats.org/officeDocument/2006/customXml" ds:itemID="{26EEE9CE-F897-487A-A9C3-23D303297AC5}">
   <ds:schemaRefs>
     <ds:schemaRef ds:uri="http://schemas.openxmlformats.org/officeDocument/2006/bibliography"/>
   </ds:schemaRefs>

</xml_diff>